<commit_message>
tai lieu bao cao cac chuc nang
</commit_message>
<xml_diff>
--- a/tailieu_baocao/dactaAdmin.docx
+++ b/tailieu_baocao/dactaAdmin.docx
@@ -1046,7 +1046,29 @@
                 <w:sz w:val="26"/>
                 <w:szCs w:val="26"/>
               </w:rPr>
-              <w:t xml:space="preserve"> bấm vào nút  “Thêm”</w:t>
+              <w:t xml:space="preserve"> bấm vào </w:t>
+            </w:r>
+            <w:proofErr w:type="gramStart"/>
+            <w:r>
+              <w:rPr>
+                <w:rFonts w:ascii="Times New Roman" w:hAnsi="Times New Roman" w:cs="Times New Roman"/>
+                <w:b w:val="0"/>
+                <w:color w:val="000000" w:themeColor="text1"/>
+                <w:sz w:val="26"/>
+                <w:szCs w:val="26"/>
+              </w:rPr>
+              <w:t>nút  “</w:t>
+            </w:r>
+            <w:proofErr w:type="gramEnd"/>
+            <w:r>
+              <w:rPr>
+                <w:rFonts w:ascii="Times New Roman" w:hAnsi="Times New Roman" w:cs="Times New Roman"/>
+                <w:b w:val="0"/>
+                <w:color w:val="000000" w:themeColor="text1"/>
+                <w:sz w:val="26"/>
+                <w:szCs w:val="26"/>
+              </w:rPr>
+              <w:t>Thêm”</w:t>
             </w:r>
           </w:p>
         </w:tc>
@@ -1420,6 +1442,7 @@
                 <w:szCs w:val="26"/>
               </w:rPr>
             </w:pPr>
+            <w:bookmarkStart w:id="0" w:name="_Hlk96784953"/>
             <w:r>
               <w:rPr>
                 <w:rFonts w:ascii="Times New Roman" w:hAnsi="Times New Roman" w:cs="Times New Roman"/>
@@ -2290,6 +2313,7 @@
           </w:p>
         </w:tc>
       </w:tr>
+      <w:bookmarkEnd w:id="0"/>
     </w:tbl>
     <w:p/>
     <w:p/>
@@ -2357,7 +2381,27 @@
           <w:sz w:val="26"/>
           <w:szCs w:val="26"/>
         </w:rPr>
-        <w:t>tài khoản ( của khách hàng )</w:t>
+        <w:t xml:space="preserve">tài khoản </w:t>
+      </w:r>
+      <w:proofErr w:type="gramStart"/>
+      <w:r>
+        <w:rPr>
+          <w:rFonts w:ascii="Times New Roman" w:hAnsi="Times New Roman" w:cs="Times New Roman"/>
+          <w:color w:val="0D0D0D" w:themeColor="text1" w:themeTint="F2"/>
+          <w:sz w:val="26"/>
+          <w:szCs w:val="26"/>
+        </w:rPr>
+        <w:t>( của</w:t>
+      </w:r>
+      <w:proofErr w:type="gramEnd"/>
+      <w:r>
+        <w:rPr>
+          <w:rFonts w:ascii="Times New Roman" w:hAnsi="Times New Roman" w:cs="Times New Roman"/>
+          <w:color w:val="0D0D0D" w:themeColor="text1" w:themeTint="F2"/>
+          <w:sz w:val="26"/>
+          <w:szCs w:val="26"/>
+        </w:rPr>
+        <w:t xml:space="preserve"> khách hàng )</w:t>
       </w:r>
     </w:p>
     <w:p/>
@@ -3146,8 +3190,13 @@
               <w:t xml:space="preserve">thông báo “Xác nhận có muốn </w:t>
             </w:r>
             <w:r>
-              <w:t>khóa không ?</w:t>
-            </w:r>
+              <w:t xml:space="preserve">khóa </w:t>
+            </w:r>
+            <w:proofErr w:type="gramStart"/>
+            <w:r>
+              <w:t>không ?</w:t>
+            </w:r>
+            <w:proofErr w:type="gramEnd"/>
             <w:r>
               <w:t xml:space="preserve"> </w:t>
             </w:r>
@@ -4269,8 +4318,20 @@
                 <w:sz w:val="26"/>
                 <w:szCs w:val="26"/>
               </w:rPr>
-              <w:t xml:space="preserve"> bấm vào nút  “</w:t>
-            </w:r>
+              <w:t xml:space="preserve"> bấm vào </w:t>
+            </w:r>
+            <w:proofErr w:type="gramStart"/>
+            <w:r>
+              <w:rPr>
+                <w:rFonts w:ascii="Times New Roman" w:hAnsi="Times New Roman" w:cs="Times New Roman"/>
+                <w:b w:val="0"/>
+                <w:color w:val="000000" w:themeColor="text1"/>
+                <w:sz w:val="26"/>
+                <w:szCs w:val="26"/>
+              </w:rPr>
+              <w:t>nút  “</w:t>
+            </w:r>
+            <w:proofErr w:type="gramEnd"/>
             <w:r>
               <w:rPr>
                 <w:rFonts w:ascii="Times New Roman" w:hAnsi="Times New Roman" w:cs="Times New Roman"/>
@@ -4630,7 +4691,27 @@
           <w:sz w:val="26"/>
           <w:szCs w:val="26"/>
         </w:rPr>
-        <w:t>1.2.1.Usecase thêm thương hiệu</w:t>
+        <w:t>1.2.</w:t>
+      </w:r>
+      <w:proofErr w:type="gramStart"/>
+      <w:r>
+        <w:rPr>
+          <w:rFonts w:ascii="Times New Roman" w:hAnsi="Times New Roman" w:cs="Times New Roman"/>
+          <w:color w:val="0D0D0D" w:themeColor="text1" w:themeTint="F2"/>
+          <w:sz w:val="26"/>
+          <w:szCs w:val="26"/>
+        </w:rPr>
+        <w:t>1.Usecase</w:t>
+      </w:r>
+      <w:proofErr w:type="gramEnd"/>
+      <w:r>
+        <w:rPr>
+          <w:rFonts w:ascii="Times New Roman" w:hAnsi="Times New Roman" w:cs="Times New Roman"/>
+          <w:color w:val="0D0D0D" w:themeColor="text1" w:themeTint="F2"/>
+          <w:sz w:val="26"/>
+          <w:szCs w:val="26"/>
+        </w:rPr>
+        <w:t xml:space="preserve"> thêm thương hiệu</w:t>
       </w:r>
     </w:p>
     <w:p/>
@@ -4679,6 +4760,7 @@
                 <w:szCs w:val="26"/>
               </w:rPr>
             </w:pPr>
+            <w:bookmarkStart w:id="1" w:name="_Hlk96783812"/>
             <w:r>
               <w:rPr>
                 <w:rFonts w:ascii="Times New Roman" w:hAnsi="Times New Roman" w:cs="Times New Roman"/>
@@ -5320,123 +5402,219 @@
                 <w:sz w:val="26"/>
                 <w:szCs w:val="26"/>
               </w:rPr>
+              <w:t xml:space="preserve">thương </w:t>
+            </w:r>
+            <w:proofErr w:type="gramStart"/>
+            <w:r>
+              <w:rPr>
+                <w:rFonts w:ascii="Times New Roman" w:hAnsi="Times New Roman" w:cs="Times New Roman"/>
+                <w:b w:val="0"/>
+                <w:color w:val="000000" w:themeColor="text1"/>
+                <w:sz w:val="26"/>
+                <w:szCs w:val="26"/>
+              </w:rPr>
+              <w:t>hiệu</w:t>
+            </w:r>
+            <w:r>
+              <w:rPr>
+                <w:rFonts w:ascii="Times New Roman" w:hAnsi="Times New Roman" w:cs="Times New Roman"/>
+                <w:b w:val="0"/>
+                <w:color w:val="000000" w:themeColor="text1"/>
+                <w:sz w:val="26"/>
+                <w:szCs w:val="26"/>
+              </w:rPr>
+              <w:t>“</w:t>
+            </w:r>
+            <w:proofErr w:type="gramEnd"/>
+          </w:p>
+        </w:tc>
+        <w:tc>
+          <w:tcPr>
+            <w:tcW w:w="2873" w:type="pct"/>
+            <w:tcBorders>
+              <w:top w:val="single" w:sz="2" w:space="0" w:color="auto"/>
+              <w:left w:val="single" w:sz="2" w:space="0" w:color="auto"/>
+              <w:bottom w:val="single" w:sz="2" w:space="0" w:color="auto"/>
+              <w:right w:val="single" w:sz="2" w:space="0" w:color="auto"/>
+            </w:tcBorders>
+          </w:tcPr>
+          <w:p>
+            <w:pPr>
+              <w:ind w:left="562" w:firstLine="0"/>
+              <w:jc w:val="left"/>
+            </w:pPr>
+          </w:p>
+        </w:tc>
+      </w:tr>
+      <w:tr>
+        <w:tc>
+          <w:tcPr>
+            <w:tcW w:w="2127" w:type="pct"/>
+            <w:tcBorders>
+              <w:top w:val="single" w:sz="2" w:space="0" w:color="auto"/>
+              <w:left w:val="single" w:sz="2" w:space="0" w:color="auto"/>
+              <w:bottom w:val="single" w:sz="2" w:space="0" w:color="auto"/>
+              <w:right w:val="single" w:sz="2" w:space="0" w:color="auto"/>
+            </w:tcBorders>
+          </w:tcPr>
+          <w:p>
+            <w:pPr>
+              <w:pStyle w:val="TableHeader"/>
+              <w:jc w:val="left"/>
+              <w:rPr>
+                <w:rFonts w:ascii="Times New Roman" w:hAnsi="Times New Roman" w:cs="Times New Roman"/>
+                <w:b w:val="0"/>
+                <w:color w:val="000000" w:themeColor="text1"/>
+                <w:sz w:val="26"/>
+                <w:szCs w:val="26"/>
+              </w:rPr>
+            </w:pPr>
+          </w:p>
+        </w:tc>
+        <w:tc>
+          <w:tcPr>
+            <w:tcW w:w="2873" w:type="pct"/>
+            <w:tcBorders>
+              <w:top w:val="single" w:sz="2" w:space="0" w:color="auto"/>
+              <w:left w:val="single" w:sz="2" w:space="0" w:color="auto"/>
+              <w:bottom w:val="single" w:sz="2" w:space="0" w:color="auto"/>
+              <w:right w:val="single" w:sz="2" w:space="0" w:color="auto"/>
+            </w:tcBorders>
+          </w:tcPr>
+          <w:p>
+            <w:pPr>
+              <w:ind w:firstLine="0"/>
+              <w:jc w:val="left"/>
+            </w:pPr>
+            <w:r>
+              <w:t xml:space="preserve">4. Hệ thống hiển thị form nhập liệu thông tin </w:t>
+            </w:r>
+            <w:r>
+              <w:t>thương hiêu</w:t>
+            </w:r>
+            <w:r>
+              <w:t xml:space="preserve"> </w:t>
+            </w:r>
+          </w:p>
+        </w:tc>
+      </w:tr>
+      <w:tr>
+        <w:tc>
+          <w:tcPr>
+            <w:tcW w:w="2127" w:type="pct"/>
+            <w:tcBorders>
+              <w:top w:val="single" w:sz="2" w:space="0" w:color="auto"/>
+              <w:left w:val="single" w:sz="2" w:space="0" w:color="auto"/>
+              <w:bottom w:val="single" w:sz="2" w:space="0" w:color="auto"/>
+              <w:right w:val="single" w:sz="2" w:space="0" w:color="auto"/>
+            </w:tcBorders>
+          </w:tcPr>
+          <w:p>
+            <w:pPr>
+              <w:pStyle w:val="TableHeader"/>
+              <w:ind w:firstLine="0"/>
+              <w:jc w:val="left"/>
+              <w:rPr>
+                <w:rFonts w:ascii="Times New Roman" w:hAnsi="Times New Roman" w:cs="Times New Roman"/>
+                <w:b w:val="0"/>
+                <w:color w:val="000000" w:themeColor="text1"/>
+                <w:sz w:val="26"/>
+                <w:szCs w:val="26"/>
+              </w:rPr>
+            </w:pPr>
+            <w:r>
+              <w:rPr>
+                <w:rFonts w:ascii="Times New Roman" w:hAnsi="Times New Roman" w:cs="Times New Roman"/>
+                <w:b w:val="0"/>
+                <w:color w:val="000000" w:themeColor="text1"/>
+                <w:sz w:val="26"/>
+                <w:szCs w:val="26"/>
+              </w:rPr>
+              <w:t xml:space="preserve">5. </w:t>
+            </w:r>
+            <w:r>
+              <w:rPr>
+                <w:rFonts w:ascii="Times New Roman" w:hAnsi="Times New Roman" w:cs="Times New Roman"/>
+                <w:b w:val="0"/>
+                <w:color w:val="000000" w:themeColor="text1"/>
+                <w:sz w:val="26"/>
+                <w:szCs w:val="26"/>
+              </w:rPr>
+              <w:t>Quản trị viên</w:t>
+            </w:r>
+            <w:r>
+              <w:rPr>
+                <w:rFonts w:ascii="Times New Roman" w:hAnsi="Times New Roman" w:cs="Times New Roman"/>
+                <w:b w:val="0"/>
+                <w:color w:val="000000" w:themeColor="text1"/>
+                <w:sz w:val="26"/>
+                <w:szCs w:val="26"/>
+              </w:rPr>
+              <w:t xml:space="preserve"> nhập thông tin </w:t>
+            </w:r>
+            <w:r>
+              <w:rPr>
+                <w:rFonts w:ascii="Times New Roman" w:hAnsi="Times New Roman" w:cs="Times New Roman"/>
+                <w:b w:val="0"/>
+                <w:color w:val="000000" w:themeColor="text1"/>
+                <w:sz w:val="26"/>
+                <w:szCs w:val="26"/>
+              </w:rPr>
               <w:t>thương hiệu</w:t>
             </w:r>
-            <w:r>
-              <w:rPr>
-                <w:rFonts w:ascii="Times New Roman" w:hAnsi="Times New Roman" w:cs="Times New Roman"/>
-                <w:b w:val="0"/>
-                <w:color w:val="000000" w:themeColor="text1"/>
-                <w:sz w:val="26"/>
-                <w:szCs w:val="26"/>
-              </w:rPr>
-              <w:t>“</w:t>
-            </w:r>
-          </w:p>
-        </w:tc>
-        <w:tc>
-          <w:tcPr>
-            <w:tcW w:w="2873" w:type="pct"/>
-            <w:tcBorders>
-              <w:top w:val="single" w:sz="2" w:space="0" w:color="auto"/>
-              <w:left w:val="single" w:sz="2" w:space="0" w:color="auto"/>
-              <w:bottom w:val="single" w:sz="2" w:space="0" w:color="auto"/>
-              <w:right w:val="single" w:sz="2" w:space="0" w:color="auto"/>
-            </w:tcBorders>
-          </w:tcPr>
-          <w:p>
-            <w:pPr>
-              <w:ind w:left="562" w:firstLine="0"/>
-              <w:jc w:val="left"/>
-            </w:pPr>
-          </w:p>
-        </w:tc>
-      </w:tr>
-      <w:tr>
-        <w:tc>
-          <w:tcPr>
-            <w:tcW w:w="2127" w:type="pct"/>
-            <w:tcBorders>
-              <w:top w:val="single" w:sz="2" w:space="0" w:color="auto"/>
-              <w:left w:val="single" w:sz="2" w:space="0" w:color="auto"/>
-              <w:bottom w:val="single" w:sz="2" w:space="0" w:color="auto"/>
-              <w:right w:val="single" w:sz="2" w:space="0" w:color="auto"/>
-            </w:tcBorders>
-          </w:tcPr>
-          <w:p>
-            <w:pPr>
-              <w:pStyle w:val="TableHeader"/>
-              <w:jc w:val="left"/>
-              <w:rPr>
-                <w:rFonts w:ascii="Times New Roman" w:hAnsi="Times New Roman" w:cs="Times New Roman"/>
-                <w:b w:val="0"/>
-                <w:color w:val="000000" w:themeColor="text1"/>
-                <w:sz w:val="26"/>
-                <w:szCs w:val="26"/>
-              </w:rPr>
-            </w:pPr>
-          </w:p>
-        </w:tc>
-        <w:tc>
-          <w:tcPr>
-            <w:tcW w:w="2873" w:type="pct"/>
-            <w:tcBorders>
-              <w:top w:val="single" w:sz="2" w:space="0" w:color="auto"/>
-              <w:left w:val="single" w:sz="2" w:space="0" w:color="auto"/>
-              <w:bottom w:val="single" w:sz="2" w:space="0" w:color="auto"/>
-              <w:right w:val="single" w:sz="2" w:space="0" w:color="auto"/>
-            </w:tcBorders>
-          </w:tcPr>
-          <w:p>
-            <w:pPr>
-              <w:ind w:firstLine="0"/>
-              <w:jc w:val="left"/>
-            </w:pPr>
-            <w:r>
-              <w:t xml:space="preserve">4. Hệ thống hiển thị form nhập liệu thông tin </w:t>
-            </w:r>
-            <w:r>
-              <w:t>thương hiêu</w:t>
-            </w:r>
-            <w:r>
-              <w:t xml:space="preserve"> </w:t>
-            </w:r>
-          </w:p>
-        </w:tc>
-      </w:tr>
-      <w:tr>
-        <w:tc>
-          <w:tcPr>
-            <w:tcW w:w="2127" w:type="pct"/>
-            <w:tcBorders>
-              <w:top w:val="single" w:sz="2" w:space="0" w:color="auto"/>
-              <w:left w:val="single" w:sz="2" w:space="0" w:color="auto"/>
-              <w:bottom w:val="single" w:sz="2" w:space="0" w:color="auto"/>
-              <w:right w:val="single" w:sz="2" w:space="0" w:color="auto"/>
-            </w:tcBorders>
-          </w:tcPr>
-          <w:p>
-            <w:pPr>
-              <w:pStyle w:val="TableHeader"/>
-              <w:ind w:firstLine="0"/>
-              <w:jc w:val="left"/>
-              <w:rPr>
-                <w:rFonts w:ascii="Times New Roman" w:hAnsi="Times New Roman" w:cs="Times New Roman"/>
-                <w:b w:val="0"/>
-                <w:color w:val="000000" w:themeColor="text1"/>
-                <w:sz w:val="26"/>
-                <w:szCs w:val="26"/>
-              </w:rPr>
-            </w:pPr>
-            <w:r>
-              <w:rPr>
-                <w:rFonts w:ascii="Times New Roman" w:hAnsi="Times New Roman" w:cs="Times New Roman"/>
-                <w:b w:val="0"/>
-                <w:color w:val="000000" w:themeColor="text1"/>
-                <w:sz w:val="26"/>
-                <w:szCs w:val="26"/>
-              </w:rPr>
-              <w:t xml:space="preserve">5. </w:t>
+          </w:p>
+        </w:tc>
+        <w:tc>
+          <w:tcPr>
+            <w:tcW w:w="2873" w:type="pct"/>
+            <w:tcBorders>
+              <w:top w:val="single" w:sz="2" w:space="0" w:color="auto"/>
+              <w:left w:val="single" w:sz="2" w:space="0" w:color="auto"/>
+              <w:bottom w:val="single" w:sz="2" w:space="0" w:color="auto"/>
+              <w:right w:val="single" w:sz="2" w:space="0" w:color="auto"/>
+            </w:tcBorders>
+          </w:tcPr>
+          <w:p>
+            <w:pPr>
+              <w:ind w:firstLine="0"/>
+              <w:jc w:val="left"/>
+            </w:pPr>
+          </w:p>
+        </w:tc>
+      </w:tr>
+      <w:tr>
+        <w:tc>
+          <w:tcPr>
+            <w:tcW w:w="2127" w:type="pct"/>
+            <w:tcBorders>
+              <w:top w:val="single" w:sz="2" w:space="0" w:color="auto"/>
+              <w:left w:val="single" w:sz="2" w:space="0" w:color="auto"/>
+              <w:bottom w:val="single" w:sz="2" w:space="0" w:color="auto"/>
+              <w:right w:val="single" w:sz="2" w:space="0" w:color="auto"/>
+            </w:tcBorders>
+          </w:tcPr>
+          <w:p>
+            <w:pPr>
+              <w:pStyle w:val="TableHeader"/>
+              <w:ind w:firstLine="0"/>
+              <w:jc w:val="left"/>
+              <w:rPr>
+                <w:rFonts w:ascii="Times New Roman" w:hAnsi="Times New Roman" w:cs="Times New Roman"/>
+                <w:b w:val="0"/>
+                <w:color w:val="000000" w:themeColor="text1"/>
+                <w:sz w:val="26"/>
+                <w:szCs w:val="26"/>
+              </w:rPr>
+            </w:pPr>
+            <w:r>
+              <w:rPr>
+                <w:rFonts w:ascii="Times New Roman" w:hAnsi="Times New Roman" w:cs="Times New Roman"/>
+                <w:b w:val="0"/>
+                <w:color w:val="000000" w:themeColor="text1"/>
+                <w:sz w:val="26"/>
+                <w:szCs w:val="26"/>
+              </w:rPr>
+              <w:t xml:space="preserve">6. </w:t>
             </w:r>
             <w:r>
               <w:rPr>
@@ -5456,91 +5634,29 @@
                 <w:sz w:val="26"/>
                 <w:szCs w:val="26"/>
               </w:rPr>
-              <w:t xml:space="preserve"> nhập thông tin </w:t>
-            </w:r>
-            <w:r>
-              <w:rPr>
-                <w:rFonts w:ascii="Times New Roman" w:hAnsi="Times New Roman" w:cs="Times New Roman"/>
-                <w:b w:val="0"/>
-                <w:color w:val="000000" w:themeColor="text1"/>
-                <w:sz w:val="26"/>
-                <w:szCs w:val="26"/>
-              </w:rPr>
-              <w:t>thương hiệu</w:t>
-            </w:r>
-          </w:p>
-        </w:tc>
-        <w:tc>
-          <w:tcPr>
-            <w:tcW w:w="2873" w:type="pct"/>
-            <w:tcBorders>
-              <w:top w:val="single" w:sz="2" w:space="0" w:color="auto"/>
-              <w:left w:val="single" w:sz="2" w:space="0" w:color="auto"/>
-              <w:bottom w:val="single" w:sz="2" w:space="0" w:color="auto"/>
-              <w:right w:val="single" w:sz="2" w:space="0" w:color="auto"/>
-            </w:tcBorders>
-          </w:tcPr>
-          <w:p>
-            <w:pPr>
-              <w:ind w:firstLine="0"/>
-              <w:jc w:val="left"/>
-            </w:pPr>
-          </w:p>
-        </w:tc>
-      </w:tr>
-      <w:tr>
-        <w:tc>
-          <w:tcPr>
-            <w:tcW w:w="2127" w:type="pct"/>
-            <w:tcBorders>
-              <w:top w:val="single" w:sz="2" w:space="0" w:color="auto"/>
-              <w:left w:val="single" w:sz="2" w:space="0" w:color="auto"/>
-              <w:bottom w:val="single" w:sz="2" w:space="0" w:color="auto"/>
-              <w:right w:val="single" w:sz="2" w:space="0" w:color="auto"/>
-            </w:tcBorders>
-          </w:tcPr>
-          <w:p>
-            <w:pPr>
-              <w:pStyle w:val="TableHeader"/>
-              <w:ind w:firstLine="0"/>
-              <w:jc w:val="left"/>
-              <w:rPr>
-                <w:rFonts w:ascii="Times New Roman" w:hAnsi="Times New Roman" w:cs="Times New Roman"/>
-                <w:b w:val="0"/>
-                <w:color w:val="000000" w:themeColor="text1"/>
-                <w:sz w:val="26"/>
-                <w:szCs w:val="26"/>
-              </w:rPr>
-            </w:pPr>
-            <w:r>
-              <w:rPr>
-                <w:rFonts w:ascii="Times New Roman" w:hAnsi="Times New Roman" w:cs="Times New Roman"/>
-                <w:b w:val="0"/>
-                <w:color w:val="000000" w:themeColor="text1"/>
-                <w:sz w:val="26"/>
-                <w:szCs w:val="26"/>
-              </w:rPr>
-              <w:t xml:space="preserve">6. </w:t>
-            </w:r>
-            <w:r>
-              <w:rPr>
-                <w:rFonts w:ascii="Times New Roman" w:hAnsi="Times New Roman" w:cs="Times New Roman"/>
-                <w:b w:val="0"/>
-                <w:color w:val="000000" w:themeColor="text1"/>
-                <w:sz w:val="26"/>
-                <w:szCs w:val="26"/>
-              </w:rPr>
-              <w:t>Quản trị viên</w:t>
-            </w:r>
-            <w:r>
-              <w:rPr>
-                <w:rFonts w:ascii="Times New Roman" w:hAnsi="Times New Roman" w:cs="Times New Roman"/>
-                <w:b w:val="0"/>
-                <w:color w:val="000000" w:themeColor="text1"/>
-                <w:sz w:val="26"/>
-                <w:szCs w:val="26"/>
-              </w:rPr>
-              <w:t xml:space="preserve"> bấm vào nút  “Thêm”</w:t>
+              <w:t xml:space="preserve"> bấm vào </w:t>
+            </w:r>
+            <w:proofErr w:type="gramStart"/>
+            <w:r>
+              <w:rPr>
+                <w:rFonts w:ascii="Times New Roman" w:hAnsi="Times New Roman" w:cs="Times New Roman"/>
+                <w:b w:val="0"/>
+                <w:color w:val="000000" w:themeColor="text1"/>
+                <w:sz w:val="26"/>
+                <w:szCs w:val="26"/>
+              </w:rPr>
+              <w:t>nút  “</w:t>
+            </w:r>
+            <w:proofErr w:type="gramEnd"/>
+            <w:r>
+              <w:rPr>
+                <w:rFonts w:ascii="Times New Roman" w:hAnsi="Times New Roman" w:cs="Times New Roman"/>
+                <w:b w:val="0"/>
+                <w:color w:val="000000" w:themeColor="text1"/>
+                <w:sz w:val="26"/>
+                <w:szCs w:val="26"/>
+              </w:rPr>
+              <w:t>Thêm”</w:t>
             </w:r>
           </w:p>
         </w:tc>
@@ -5815,6 +5931,7 @@
         </w:tc>
       </w:tr>
     </w:tbl>
+    <w:bookmarkEnd w:id="1"/>
     <w:p>
       <w:pPr>
         <w:pStyle w:val="Heading3"/>
@@ -5881,6 +5998,7 @@
                 <w:szCs w:val="26"/>
               </w:rPr>
             </w:pPr>
+            <w:bookmarkStart w:id="2" w:name="_Hlk96785196"/>
             <w:r>
               <w:rPr>
                 <w:rFonts w:ascii="Times New Roman" w:hAnsi="Times New Roman" w:cs="Times New Roman"/>
@@ -6731,6 +6849,7 @@
           </w:p>
         </w:tc>
       </w:tr>
+      <w:bookmarkEnd w:id="2"/>
     </w:tbl>
     <w:p/>
     <w:p/>
@@ -6818,6 +6937,7 @@
                 <w:szCs w:val="26"/>
               </w:rPr>
             </w:pPr>
+            <w:bookmarkStart w:id="3" w:name="_Hlk96783982"/>
             <w:r>
               <w:rPr>
                 <w:rFonts w:ascii="Times New Roman" w:hAnsi="Times New Roman" w:cs="Times New Roman"/>
@@ -7572,7 +7692,15 @@
               <w:jc w:val="left"/>
             </w:pPr>
             <w:r>
-              <w:t>4. Hệ thống hiển thị thông báo “Xác nhận có muốn khóa không ? ”</w:t>
+              <w:t xml:space="preserve">4. Hệ thống hiển thị thông báo “Xác nhận có muốn khóa </w:t>
+            </w:r>
+            <w:proofErr w:type="gramStart"/>
+            <w:r>
+              <w:t>không ?</w:t>
+            </w:r>
+            <w:proofErr w:type="gramEnd"/>
+            <w:r>
+              <w:t xml:space="preserve"> ”</w:t>
             </w:r>
           </w:p>
         </w:tc>
@@ -7741,6 +7869,7 @@
           </w:p>
         </w:tc>
       </w:tr>
+      <w:bookmarkEnd w:id="3"/>
     </w:tbl>
     <w:p/>
     <w:p>
@@ -7827,6 +7956,7 @@
                 <w:szCs w:val="26"/>
               </w:rPr>
             </w:pPr>
+            <w:bookmarkStart w:id="4" w:name="_Hlk96784147"/>
             <w:r>
               <w:rPr>
                 <w:rFonts w:ascii="Times New Roman" w:hAnsi="Times New Roman" w:cs="Times New Roman"/>
@@ -8730,7 +8860,29 @@
                 <w:sz w:val="26"/>
                 <w:szCs w:val="26"/>
               </w:rPr>
-              <w:t xml:space="preserve"> bấm vào nút  “Cập nhật”</w:t>
+              <w:t xml:space="preserve"> bấm vào </w:t>
+            </w:r>
+            <w:proofErr w:type="gramStart"/>
+            <w:r>
+              <w:rPr>
+                <w:rFonts w:ascii="Times New Roman" w:hAnsi="Times New Roman" w:cs="Times New Roman"/>
+                <w:b w:val="0"/>
+                <w:color w:val="000000" w:themeColor="text1"/>
+                <w:sz w:val="26"/>
+                <w:szCs w:val="26"/>
+              </w:rPr>
+              <w:t>nút  “</w:t>
+            </w:r>
+            <w:proofErr w:type="gramEnd"/>
+            <w:r>
+              <w:rPr>
+                <w:rFonts w:ascii="Times New Roman" w:hAnsi="Times New Roman" w:cs="Times New Roman"/>
+                <w:b w:val="0"/>
+                <w:color w:val="000000" w:themeColor="text1"/>
+                <w:sz w:val="26"/>
+                <w:szCs w:val="26"/>
+              </w:rPr>
+              <w:t>Cập nhật”</w:t>
             </w:r>
           </w:p>
         </w:tc>
@@ -9004,6 +9156,7 @@
           </w:p>
         </w:tc>
       </w:tr>
+      <w:bookmarkEnd w:id="4"/>
     </w:tbl>
     <w:p/>
     <w:p>
@@ -9023,7 +9176,27 @@
           <w:sz w:val="26"/>
           <w:szCs w:val="26"/>
         </w:rPr>
-        <w:t>1.3.Usecase quản lý loại sản phẩm</w:t>
+        <w:t>1.</w:t>
+      </w:r>
+      <w:proofErr w:type="gramStart"/>
+      <w:r>
+        <w:rPr>
+          <w:rFonts w:ascii="Times New Roman" w:hAnsi="Times New Roman" w:cs="Times New Roman"/>
+          <w:color w:val="0D0D0D" w:themeColor="text1" w:themeTint="F2"/>
+          <w:sz w:val="26"/>
+          <w:szCs w:val="26"/>
+        </w:rPr>
+        <w:t>3.Usecase</w:t>
+      </w:r>
+      <w:proofErr w:type="gramEnd"/>
+      <w:r>
+        <w:rPr>
+          <w:rFonts w:ascii="Times New Roman" w:hAnsi="Times New Roman" w:cs="Times New Roman"/>
+          <w:color w:val="0D0D0D" w:themeColor="text1" w:themeTint="F2"/>
+          <w:sz w:val="26"/>
+          <w:szCs w:val="26"/>
+        </w:rPr>
+        <w:t xml:space="preserve"> quản lý loại sản phẩm</w:t>
       </w:r>
     </w:p>
     <w:p>
@@ -9046,7 +9219,27 @@
           <w:sz w:val="26"/>
           <w:szCs w:val="26"/>
         </w:rPr>
-        <w:t>1.3.1.Usecase thêm loại sản phẩm</w:t>
+        <w:t>1.3.</w:t>
+      </w:r>
+      <w:proofErr w:type="gramStart"/>
+      <w:r>
+        <w:rPr>
+          <w:rFonts w:ascii="Times New Roman" w:hAnsi="Times New Roman" w:cs="Times New Roman"/>
+          <w:color w:val="0D0D0D" w:themeColor="text1" w:themeTint="F2"/>
+          <w:sz w:val="26"/>
+          <w:szCs w:val="26"/>
+        </w:rPr>
+        <w:t>1.Usecase</w:t>
+      </w:r>
+      <w:proofErr w:type="gramEnd"/>
+      <w:r>
+        <w:rPr>
+          <w:rFonts w:ascii="Times New Roman" w:hAnsi="Times New Roman" w:cs="Times New Roman"/>
+          <w:color w:val="0D0D0D" w:themeColor="text1" w:themeTint="F2"/>
+          <w:sz w:val="26"/>
+          <w:szCs w:val="26"/>
+        </w:rPr>
+        <w:t xml:space="preserve"> thêm loại sản phẩm</w:t>
       </w:r>
     </w:p>
     <w:p/>
@@ -9736,123 +9929,219 @@
                 <w:sz w:val="26"/>
                 <w:szCs w:val="26"/>
               </w:rPr>
+              <w:t xml:space="preserve">loại sản </w:t>
+            </w:r>
+            <w:proofErr w:type="gramStart"/>
+            <w:r>
+              <w:rPr>
+                <w:rFonts w:ascii="Times New Roman" w:hAnsi="Times New Roman" w:cs="Times New Roman"/>
+                <w:b w:val="0"/>
+                <w:color w:val="000000" w:themeColor="text1"/>
+                <w:sz w:val="26"/>
+                <w:szCs w:val="26"/>
+              </w:rPr>
+              <w:t>phẩm</w:t>
+            </w:r>
+            <w:r>
+              <w:rPr>
+                <w:rFonts w:ascii="Times New Roman" w:hAnsi="Times New Roman" w:cs="Times New Roman"/>
+                <w:b w:val="0"/>
+                <w:color w:val="000000" w:themeColor="text1"/>
+                <w:sz w:val="26"/>
+                <w:szCs w:val="26"/>
+              </w:rPr>
+              <w:t>“</w:t>
+            </w:r>
+            <w:proofErr w:type="gramEnd"/>
+          </w:p>
+        </w:tc>
+        <w:tc>
+          <w:tcPr>
+            <w:tcW w:w="2873" w:type="pct"/>
+            <w:tcBorders>
+              <w:top w:val="single" w:sz="2" w:space="0" w:color="auto"/>
+              <w:left w:val="single" w:sz="2" w:space="0" w:color="auto"/>
+              <w:bottom w:val="single" w:sz="2" w:space="0" w:color="auto"/>
+              <w:right w:val="single" w:sz="2" w:space="0" w:color="auto"/>
+            </w:tcBorders>
+          </w:tcPr>
+          <w:p>
+            <w:pPr>
+              <w:ind w:left="562" w:firstLine="0"/>
+              <w:jc w:val="left"/>
+            </w:pPr>
+          </w:p>
+        </w:tc>
+      </w:tr>
+      <w:tr>
+        <w:tc>
+          <w:tcPr>
+            <w:tcW w:w="2127" w:type="pct"/>
+            <w:tcBorders>
+              <w:top w:val="single" w:sz="2" w:space="0" w:color="auto"/>
+              <w:left w:val="single" w:sz="2" w:space="0" w:color="auto"/>
+              <w:bottom w:val="single" w:sz="2" w:space="0" w:color="auto"/>
+              <w:right w:val="single" w:sz="2" w:space="0" w:color="auto"/>
+            </w:tcBorders>
+          </w:tcPr>
+          <w:p>
+            <w:pPr>
+              <w:pStyle w:val="TableHeader"/>
+              <w:jc w:val="left"/>
+              <w:rPr>
+                <w:rFonts w:ascii="Times New Roman" w:hAnsi="Times New Roman" w:cs="Times New Roman"/>
+                <w:b w:val="0"/>
+                <w:color w:val="000000" w:themeColor="text1"/>
+                <w:sz w:val="26"/>
+                <w:szCs w:val="26"/>
+              </w:rPr>
+            </w:pPr>
+          </w:p>
+        </w:tc>
+        <w:tc>
+          <w:tcPr>
+            <w:tcW w:w="2873" w:type="pct"/>
+            <w:tcBorders>
+              <w:top w:val="single" w:sz="2" w:space="0" w:color="auto"/>
+              <w:left w:val="single" w:sz="2" w:space="0" w:color="auto"/>
+              <w:bottom w:val="single" w:sz="2" w:space="0" w:color="auto"/>
+              <w:right w:val="single" w:sz="2" w:space="0" w:color="auto"/>
+            </w:tcBorders>
+          </w:tcPr>
+          <w:p>
+            <w:pPr>
+              <w:ind w:firstLine="0"/>
+              <w:jc w:val="left"/>
+            </w:pPr>
+            <w:r>
+              <w:t xml:space="preserve">4. Hệ thống hiển thị form nhập liệu thông tin </w:t>
+            </w:r>
+            <w:r>
               <w:t>loại sản phẩm</w:t>
             </w:r>
             <w:r>
-              <w:rPr>
-                <w:rFonts w:ascii="Times New Roman" w:hAnsi="Times New Roman" w:cs="Times New Roman"/>
-                <w:b w:val="0"/>
-                <w:color w:val="000000" w:themeColor="text1"/>
-                <w:sz w:val="26"/>
-                <w:szCs w:val="26"/>
-              </w:rPr>
-              <w:t>“</w:t>
-            </w:r>
-          </w:p>
-        </w:tc>
-        <w:tc>
-          <w:tcPr>
-            <w:tcW w:w="2873" w:type="pct"/>
-            <w:tcBorders>
-              <w:top w:val="single" w:sz="2" w:space="0" w:color="auto"/>
-              <w:left w:val="single" w:sz="2" w:space="0" w:color="auto"/>
-              <w:bottom w:val="single" w:sz="2" w:space="0" w:color="auto"/>
-              <w:right w:val="single" w:sz="2" w:space="0" w:color="auto"/>
-            </w:tcBorders>
-          </w:tcPr>
-          <w:p>
-            <w:pPr>
-              <w:ind w:left="562" w:firstLine="0"/>
-              <w:jc w:val="left"/>
-            </w:pPr>
-          </w:p>
-        </w:tc>
-      </w:tr>
-      <w:tr>
-        <w:tc>
-          <w:tcPr>
-            <w:tcW w:w="2127" w:type="pct"/>
-            <w:tcBorders>
-              <w:top w:val="single" w:sz="2" w:space="0" w:color="auto"/>
-              <w:left w:val="single" w:sz="2" w:space="0" w:color="auto"/>
-              <w:bottom w:val="single" w:sz="2" w:space="0" w:color="auto"/>
-              <w:right w:val="single" w:sz="2" w:space="0" w:color="auto"/>
-            </w:tcBorders>
-          </w:tcPr>
-          <w:p>
-            <w:pPr>
-              <w:pStyle w:val="TableHeader"/>
-              <w:jc w:val="left"/>
-              <w:rPr>
-                <w:rFonts w:ascii="Times New Roman" w:hAnsi="Times New Roman" w:cs="Times New Roman"/>
-                <w:b w:val="0"/>
-                <w:color w:val="000000" w:themeColor="text1"/>
-                <w:sz w:val="26"/>
-                <w:szCs w:val="26"/>
-              </w:rPr>
-            </w:pPr>
-          </w:p>
-        </w:tc>
-        <w:tc>
-          <w:tcPr>
-            <w:tcW w:w="2873" w:type="pct"/>
-            <w:tcBorders>
-              <w:top w:val="single" w:sz="2" w:space="0" w:color="auto"/>
-              <w:left w:val="single" w:sz="2" w:space="0" w:color="auto"/>
-              <w:bottom w:val="single" w:sz="2" w:space="0" w:color="auto"/>
-              <w:right w:val="single" w:sz="2" w:space="0" w:color="auto"/>
-            </w:tcBorders>
-          </w:tcPr>
-          <w:p>
-            <w:pPr>
-              <w:ind w:firstLine="0"/>
-              <w:jc w:val="left"/>
-            </w:pPr>
-            <w:r>
-              <w:t xml:space="preserve">4. Hệ thống hiển thị form nhập liệu thông tin </w:t>
-            </w:r>
-            <w:r>
+              <w:t xml:space="preserve"> </w:t>
+            </w:r>
+          </w:p>
+        </w:tc>
+      </w:tr>
+      <w:tr>
+        <w:tc>
+          <w:tcPr>
+            <w:tcW w:w="2127" w:type="pct"/>
+            <w:tcBorders>
+              <w:top w:val="single" w:sz="2" w:space="0" w:color="auto"/>
+              <w:left w:val="single" w:sz="2" w:space="0" w:color="auto"/>
+              <w:bottom w:val="single" w:sz="2" w:space="0" w:color="auto"/>
+              <w:right w:val="single" w:sz="2" w:space="0" w:color="auto"/>
+            </w:tcBorders>
+          </w:tcPr>
+          <w:p>
+            <w:pPr>
+              <w:pStyle w:val="TableHeader"/>
+              <w:ind w:firstLine="0"/>
+              <w:jc w:val="left"/>
+              <w:rPr>
+                <w:rFonts w:ascii="Times New Roman" w:hAnsi="Times New Roman" w:cs="Times New Roman"/>
+                <w:b w:val="0"/>
+                <w:color w:val="000000" w:themeColor="text1"/>
+                <w:sz w:val="26"/>
+                <w:szCs w:val="26"/>
+              </w:rPr>
+            </w:pPr>
+            <w:r>
+              <w:rPr>
+                <w:rFonts w:ascii="Times New Roman" w:hAnsi="Times New Roman" w:cs="Times New Roman"/>
+                <w:b w:val="0"/>
+                <w:color w:val="000000" w:themeColor="text1"/>
+                <w:sz w:val="26"/>
+                <w:szCs w:val="26"/>
+              </w:rPr>
+              <w:t xml:space="preserve">5. </w:t>
+            </w:r>
+            <w:r>
+              <w:rPr>
+                <w:rFonts w:ascii="Times New Roman" w:hAnsi="Times New Roman" w:cs="Times New Roman"/>
+                <w:b w:val="0"/>
+                <w:color w:val="000000" w:themeColor="text1"/>
+                <w:sz w:val="26"/>
+                <w:szCs w:val="26"/>
+              </w:rPr>
+              <w:t>Quản trị viên</w:t>
+            </w:r>
+            <w:r>
+              <w:rPr>
+                <w:rFonts w:ascii="Times New Roman" w:hAnsi="Times New Roman" w:cs="Times New Roman"/>
+                <w:b w:val="0"/>
+                <w:color w:val="000000" w:themeColor="text1"/>
+                <w:sz w:val="26"/>
+                <w:szCs w:val="26"/>
+              </w:rPr>
+              <w:t xml:space="preserve"> nhập thông tin </w:t>
+            </w:r>
+            <w:r>
+              <w:rPr>
+                <w:rFonts w:ascii="Times New Roman" w:hAnsi="Times New Roman" w:cs="Times New Roman"/>
+                <w:b w:val="0"/>
+                <w:color w:val="000000" w:themeColor="text1"/>
+                <w:sz w:val="26"/>
+                <w:szCs w:val="26"/>
+              </w:rPr>
               <w:t>loại sản phẩm</w:t>
             </w:r>
-            <w:r>
-              <w:t xml:space="preserve"> </w:t>
-            </w:r>
-          </w:p>
-        </w:tc>
-      </w:tr>
-      <w:tr>
-        <w:tc>
-          <w:tcPr>
-            <w:tcW w:w="2127" w:type="pct"/>
-            <w:tcBorders>
-              <w:top w:val="single" w:sz="2" w:space="0" w:color="auto"/>
-              <w:left w:val="single" w:sz="2" w:space="0" w:color="auto"/>
-              <w:bottom w:val="single" w:sz="2" w:space="0" w:color="auto"/>
-              <w:right w:val="single" w:sz="2" w:space="0" w:color="auto"/>
-            </w:tcBorders>
-          </w:tcPr>
-          <w:p>
-            <w:pPr>
-              <w:pStyle w:val="TableHeader"/>
-              <w:ind w:firstLine="0"/>
-              <w:jc w:val="left"/>
-              <w:rPr>
-                <w:rFonts w:ascii="Times New Roman" w:hAnsi="Times New Roman" w:cs="Times New Roman"/>
-                <w:b w:val="0"/>
-                <w:color w:val="000000" w:themeColor="text1"/>
-                <w:sz w:val="26"/>
-                <w:szCs w:val="26"/>
-              </w:rPr>
-            </w:pPr>
-            <w:r>
-              <w:rPr>
-                <w:rFonts w:ascii="Times New Roman" w:hAnsi="Times New Roman" w:cs="Times New Roman"/>
-                <w:b w:val="0"/>
-                <w:color w:val="000000" w:themeColor="text1"/>
-                <w:sz w:val="26"/>
-                <w:szCs w:val="26"/>
-              </w:rPr>
-              <w:t xml:space="preserve">5. </w:t>
+          </w:p>
+        </w:tc>
+        <w:tc>
+          <w:tcPr>
+            <w:tcW w:w="2873" w:type="pct"/>
+            <w:tcBorders>
+              <w:top w:val="single" w:sz="2" w:space="0" w:color="auto"/>
+              <w:left w:val="single" w:sz="2" w:space="0" w:color="auto"/>
+              <w:bottom w:val="single" w:sz="2" w:space="0" w:color="auto"/>
+              <w:right w:val="single" w:sz="2" w:space="0" w:color="auto"/>
+            </w:tcBorders>
+          </w:tcPr>
+          <w:p>
+            <w:pPr>
+              <w:ind w:firstLine="0"/>
+              <w:jc w:val="left"/>
+            </w:pPr>
+          </w:p>
+        </w:tc>
+      </w:tr>
+      <w:tr>
+        <w:tc>
+          <w:tcPr>
+            <w:tcW w:w="2127" w:type="pct"/>
+            <w:tcBorders>
+              <w:top w:val="single" w:sz="2" w:space="0" w:color="auto"/>
+              <w:left w:val="single" w:sz="2" w:space="0" w:color="auto"/>
+              <w:bottom w:val="single" w:sz="2" w:space="0" w:color="auto"/>
+              <w:right w:val="single" w:sz="2" w:space="0" w:color="auto"/>
+            </w:tcBorders>
+          </w:tcPr>
+          <w:p>
+            <w:pPr>
+              <w:pStyle w:val="TableHeader"/>
+              <w:ind w:firstLine="0"/>
+              <w:jc w:val="left"/>
+              <w:rPr>
+                <w:rFonts w:ascii="Times New Roman" w:hAnsi="Times New Roman" w:cs="Times New Roman"/>
+                <w:b w:val="0"/>
+                <w:color w:val="000000" w:themeColor="text1"/>
+                <w:sz w:val="26"/>
+                <w:szCs w:val="26"/>
+              </w:rPr>
+            </w:pPr>
+            <w:r>
+              <w:rPr>
+                <w:rFonts w:ascii="Times New Roman" w:hAnsi="Times New Roman" w:cs="Times New Roman"/>
+                <w:b w:val="0"/>
+                <w:color w:val="000000" w:themeColor="text1"/>
+                <w:sz w:val="26"/>
+                <w:szCs w:val="26"/>
+              </w:rPr>
+              <w:t xml:space="preserve">6. </w:t>
             </w:r>
             <w:r>
               <w:rPr>
@@ -9872,91 +10161,29 @@
                 <w:sz w:val="26"/>
                 <w:szCs w:val="26"/>
               </w:rPr>
-              <w:t xml:space="preserve"> nhập thông tin </w:t>
-            </w:r>
-            <w:r>
-              <w:rPr>
-                <w:rFonts w:ascii="Times New Roman" w:hAnsi="Times New Roman" w:cs="Times New Roman"/>
-                <w:b w:val="0"/>
-                <w:color w:val="000000" w:themeColor="text1"/>
-                <w:sz w:val="26"/>
-                <w:szCs w:val="26"/>
-              </w:rPr>
-              <w:t>loại sản phẩm</w:t>
-            </w:r>
-          </w:p>
-        </w:tc>
-        <w:tc>
-          <w:tcPr>
-            <w:tcW w:w="2873" w:type="pct"/>
-            <w:tcBorders>
-              <w:top w:val="single" w:sz="2" w:space="0" w:color="auto"/>
-              <w:left w:val="single" w:sz="2" w:space="0" w:color="auto"/>
-              <w:bottom w:val="single" w:sz="2" w:space="0" w:color="auto"/>
-              <w:right w:val="single" w:sz="2" w:space="0" w:color="auto"/>
-            </w:tcBorders>
-          </w:tcPr>
-          <w:p>
-            <w:pPr>
-              <w:ind w:firstLine="0"/>
-              <w:jc w:val="left"/>
-            </w:pPr>
-          </w:p>
-        </w:tc>
-      </w:tr>
-      <w:tr>
-        <w:tc>
-          <w:tcPr>
-            <w:tcW w:w="2127" w:type="pct"/>
-            <w:tcBorders>
-              <w:top w:val="single" w:sz="2" w:space="0" w:color="auto"/>
-              <w:left w:val="single" w:sz="2" w:space="0" w:color="auto"/>
-              <w:bottom w:val="single" w:sz="2" w:space="0" w:color="auto"/>
-              <w:right w:val="single" w:sz="2" w:space="0" w:color="auto"/>
-            </w:tcBorders>
-          </w:tcPr>
-          <w:p>
-            <w:pPr>
-              <w:pStyle w:val="TableHeader"/>
-              <w:ind w:firstLine="0"/>
-              <w:jc w:val="left"/>
-              <w:rPr>
-                <w:rFonts w:ascii="Times New Roman" w:hAnsi="Times New Roman" w:cs="Times New Roman"/>
-                <w:b w:val="0"/>
-                <w:color w:val="000000" w:themeColor="text1"/>
-                <w:sz w:val="26"/>
-                <w:szCs w:val="26"/>
-              </w:rPr>
-            </w:pPr>
-            <w:r>
-              <w:rPr>
-                <w:rFonts w:ascii="Times New Roman" w:hAnsi="Times New Roman" w:cs="Times New Roman"/>
-                <w:b w:val="0"/>
-                <w:color w:val="000000" w:themeColor="text1"/>
-                <w:sz w:val="26"/>
-                <w:szCs w:val="26"/>
-              </w:rPr>
-              <w:t xml:space="preserve">6. </w:t>
-            </w:r>
-            <w:r>
-              <w:rPr>
-                <w:rFonts w:ascii="Times New Roman" w:hAnsi="Times New Roman" w:cs="Times New Roman"/>
-                <w:b w:val="0"/>
-                <w:color w:val="000000" w:themeColor="text1"/>
-                <w:sz w:val="26"/>
-                <w:szCs w:val="26"/>
-              </w:rPr>
-              <w:t>Quản trị viên</w:t>
-            </w:r>
-            <w:r>
-              <w:rPr>
-                <w:rFonts w:ascii="Times New Roman" w:hAnsi="Times New Roman" w:cs="Times New Roman"/>
-                <w:b w:val="0"/>
-                <w:color w:val="000000" w:themeColor="text1"/>
-                <w:sz w:val="26"/>
-                <w:szCs w:val="26"/>
-              </w:rPr>
-              <w:t xml:space="preserve"> bấm vào nút  “Thêm”</w:t>
+              <w:t xml:space="preserve"> bấm vào </w:t>
+            </w:r>
+            <w:proofErr w:type="gramStart"/>
+            <w:r>
+              <w:rPr>
+                <w:rFonts w:ascii="Times New Roman" w:hAnsi="Times New Roman" w:cs="Times New Roman"/>
+                <w:b w:val="0"/>
+                <w:color w:val="000000" w:themeColor="text1"/>
+                <w:sz w:val="26"/>
+                <w:szCs w:val="26"/>
+              </w:rPr>
+              <w:t>nút  “</w:t>
+            </w:r>
+            <w:proofErr w:type="gramEnd"/>
+            <w:r>
+              <w:rPr>
+                <w:rFonts w:ascii="Times New Roman" w:hAnsi="Times New Roman" w:cs="Times New Roman"/>
+                <w:b w:val="0"/>
+                <w:color w:val="000000" w:themeColor="text1"/>
+                <w:sz w:val="26"/>
+                <w:szCs w:val="26"/>
+              </w:rPr>
+              <w:t>Thêm”</w:t>
             </w:r>
           </w:p>
         </w:tc>
@@ -10255,7 +10482,27 @@
           <w:sz w:val="26"/>
           <w:szCs w:val="26"/>
         </w:rPr>
-        <w:t>1.3.2.Usecase tìm kiếm sản phẩm</w:t>
+        <w:t>1.3.</w:t>
+      </w:r>
+      <w:proofErr w:type="gramStart"/>
+      <w:r>
+        <w:rPr>
+          <w:rFonts w:ascii="Times New Roman" w:hAnsi="Times New Roman" w:cs="Times New Roman"/>
+          <w:color w:val="0D0D0D" w:themeColor="text1" w:themeTint="F2"/>
+          <w:sz w:val="26"/>
+          <w:szCs w:val="26"/>
+        </w:rPr>
+        <w:t>2.Usecase</w:t>
+      </w:r>
+      <w:proofErr w:type="gramEnd"/>
+      <w:r>
+        <w:rPr>
+          <w:rFonts w:ascii="Times New Roman" w:hAnsi="Times New Roman" w:cs="Times New Roman"/>
+          <w:color w:val="0D0D0D" w:themeColor="text1" w:themeTint="F2"/>
+          <w:sz w:val="26"/>
+          <w:szCs w:val="26"/>
+        </w:rPr>
+        <w:t xml:space="preserve"> tìm kiếm sản phẩm</w:t>
       </w:r>
     </w:p>
     <w:p/>
@@ -10304,6 +10551,7 @@
                 <w:szCs w:val="26"/>
               </w:rPr>
             </w:pPr>
+            <w:bookmarkStart w:id="5" w:name="_Hlk96785135"/>
             <w:r>
               <w:rPr>
                 <w:rFonts w:ascii="Times New Roman" w:hAnsi="Times New Roman" w:cs="Times New Roman"/>
@@ -11209,6 +11457,7 @@
           </w:p>
         </w:tc>
       </w:tr>
+      <w:bookmarkEnd w:id="5"/>
     </w:tbl>
     <w:p/>
     <w:p>
@@ -11295,6 +11544,7 @@
                 <w:szCs w:val="26"/>
               </w:rPr>
             </w:pPr>
+            <w:bookmarkStart w:id="6" w:name="_Hlk96783573"/>
             <w:r>
               <w:rPr>
                 <w:rFonts w:ascii="Times New Roman" w:hAnsi="Times New Roman" w:cs="Times New Roman"/>
@@ -12046,7 +12296,15 @@
               <w:t xml:space="preserve"> xóa</w:t>
             </w:r>
             <w:r>
-              <w:t xml:space="preserve"> không ? ”</w:t>
+              <w:t xml:space="preserve"> </w:t>
+            </w:r>
+            <w:proofErr w:type="gramStart"/>
+            <w:r>
+              <w:t>không ?</w:t>
+            </w:r>
+            <w:proofErr w:type="gramEnd"/>
+            <w:r>
+              <w:t xml:space="preserve"> ”</w:t>
             </w:r>
           </w:p>
         </w:tc>
@@ -12373,91 +12631,7 @@
           </w:p>
         </w:tc>
       </w:tr>
-      <w:tr>
-        <w:trPr>
-          <w:trHeight w:val="358"/>
-        </w:trPr>
-        <w:tc>
-          <w:tcPr>
-            <w:tcW w:w="2127" w:type="pct"/>
-            <w:tcBorders>
-              <w:top w:val="single" w:sz="2" w:space="0" w:color="auto"/>
-              <w:left w:val="single" w:sz="2" w:space="0" w:color="auto"/>
-              <w:bottom w:val="single" w:sz="2" w:space="0" w:color="auto"/>
-              <w:right w:val="single" w:sz="2" w:space="0" w:color="auto"/>
-            </w:tcBorders>
-          </w:tcPr>
-          <w:p>
-            <w:pPr>
-              <w:pStyle w:val="TableHeader"/>
-              <w:ind w:firstLine="0"/>
-              <w:rPr>
-                <w:rFonts w:ascii="Times New Roman" w:hAnsi="Times New Roman" w:cs="Times New Roman"/>
-                <w:b w:val="0"/>
-                <w:color w:val="000000" w:themeColor="text1"/>
-                <w:sz w:val="26"/>
-                <w:szCs w:val="26"/>
-              </w:rPr>
-            </w:pPr>
-            <w:r>
-              <w:rPr>
-                <w:rFonts w:ascii="Times New Roman" w:hAnsi="Times New Roman" w:cs="Times New Roman"/>
-                <w:b w:val="0"/>
-                <w:color w:val="000000" w:themeColor="text1"/>
-                <w:sz w:val="26"/>
-                <w:szCs w:val="26"/>
-              </w:rPr>
-              <w:t>6</w:t>
-            </w:r>
-            <w:r>
-              <w:rPr>
-                <w:rFonts w:ascii="Times New Roman" w:hAnsi="Times New Roman" w:cs="Times New Roman"/>
-                <w:b w:val="0"/>
-                <w:color w:val="000000" w:themeColor="text1"/>
-                <w:sz w:val="26"/>
-                <w:szCs w:val="26"/>
-              </w:rPr>
-              <w:t xml:space="preserve">.2. </w:t>
-            </w:r>
-            <w:r>
-              <w:rPr>
-                <w:rFonts w:ascii="Times New Roman" w:hAnsi="Times New Roman" w:cs="Times New Roman"/>
-                <w:b w:val="0"/>
-                <w:color w:val="000000" w:themeColor="text1"/>
-                <w:sz w:val="26"/>
-                <w:szCs w:val="26"/>
-              </w:rPr>
-              <w:t>Quản trị viên</w:t>
-            </w:r>
-            <w:r>
-              <w:rPr>
-                <w:rFonts w:ascii="Times New Roman" w:hAnsi="Times New Roman" w:cs="Times New Roman"/>
-                <w:b w:val="0"/>
-                <w:color w:val="000000" w:themeColor="text1"/>
-                <w:sz w:val="26"/>
-                <w:szCs w:val="26"/>
-              </w:rPr>
-              <w:t xml:space="preserve"> xác nhận</w:t>
-            </w:r>
-          </w:p>
-        </w:tc>
-        <w:tc>
-          <w:tcPr>
-            <w:tcW w:w="2873" w:type="pct"/>
-            <w:tcBorders>
-              <w:top w:val="single" w:sz="2" w:space="0" w:color="auto"/>
-              <w:left w:val="single" w:sz="2" w:space="0" w:color="auto"/>
-              <w:bottom w:val="single" w:sz="2" w:space="0" w:color="auto"/>
-              <w:right w:val="single" w:sz="2" w:space="0" w:color="auto"/>
-            </w:tcBorders>
-          </w:tcPr>
-          <w:p>
-            <w:pPr>
-              <w:ind w:firstLine="0"/>
-            </w:pPr>
-          </w:p>
-        </w:tc>
-      </w:tr>
+      <w:bookmarkEnd w:id="6"/>
     </w:tbl>
     <w:p/>
     <w:p>
@@ -12553,6 +12727,7 @@
                 <w:szCs w:val="26"/>
               </w:rPr>
             </w:pPr>
+            <w:bookmarkStart w:id="7" w:name="_Hlk96783719"/>
             <w:r>
               <w:rPr>
                 <w:rFonts w:ascii="Times New Roman" w:hAnsi="Times New Roman" w:cs="Times New Roman"/>
@@ -13031,7 +13206,6 @@
                 <w:sz w:val="26"/>
                 <w:szCs w:val="26"/>
               </w:rPr>
-              <w:lastRenderedPageBreak/>
               <w:t>Tác nhân</w:t>
             </w:r>
           </w:p>
@@ -13094,6 +13268,7 @@
               <w:jc w:val="left"/>
             </w:pPr>
             <w:r>
+              <w:lastRenderedPageBreak/>
               <w:t xml:space="preserve">1. </w:t>
             </w:r>
             <w:r>
@@ -13480,7 +13655,29 @@
                 <w:sz w:val="26"/>
                 <w:szCs w:val="26"/>
               </w:rPr>
-              <w:t xml:space="preserve"> bấm vào nút  “Cập nhật”</w:t>
+              <w:t xml:space="preserve"> bấm vào </w:t>
+            </w:r>
+            <w:proofErr w:type="gramStart"/>
+            <w:r>
+              <w:rPr>
+                <w:rFonts w:ascii="Times New Roman" w:hAnsi="Times New Roman" w:cs="Times New Roman"/>
+                <w:b w:val="0"/>
+                <w:color w:val="000000" w:themeColor="text1"/>
+                <w:sz w:val="26"/>
+                <w:szCs w:val="26"/>
+              </w:rPr>
+              <w:t>nút  “</w:t>
+            </w:r>
+            <w:proofErr w:type="gramEnd"/>
+            <w:r>
+              <w:rPr>
+                <w:rFonts w:ascii="Times New Roman" w:hAnsi="Times New Roman" w:cs="Times New Roman"/>
+                <w:b w:val="0"/>
+                <w:color w:val="000000" w:themeColor="text1"/>
+                <w:sz w:val="26"/>
+                <w:szCs w:val="26"/>
+              </w:rPr>
+              <w:t>Cập nhật”</w:t>
             </w:r>
           </w:p>
         </w:tc>
@@ -13754,6 +13951,7 @@
           </w:p>
         </w:tc>
       </w:tr>
+      <w:bookmarkEnd w:id="7"/>
     </w:tbl>
     <w:p/>
     <w:p/>
@@ -13844,6 +14042,7 @@
                 <w:szCs w:val="26"/>
               </w:rPr>
             </w:pPr>
+            <w:bookmarkStart w:id="8" w:name="_Hlk96784221"/>
             <w:r>
               <w:rPr>
                 <w:rFonts w:ascii="Times New Roman" w:hAnsi="Times New Roman" w:cs="Times New Roman"/>
@@ -14451,8 +14650,20 @@
                 <w:sz w:val="26"/>
                 <w:szCs w:val="26"/>
               </w:rPr>
-              <w:t xml:space="preserve"> chọn vào nút “loại sản phẩm“</w:t>
-            </w:r>
+              <w:t xml:space="preserve"> chọn vào nút “loại sản </w:t>
+            </w:r>
+            <w:proofErr w:type="gramStart"/>
+            <w:r>
+              <w:rPr>
+                <w:rFonts w:ascii="Times New Roman" w:hAnsi="Times New Roman" w:cs="Times New Roman"/>
+                <w:b w:val="0"/>
+                <w:color w:val="000000" w:themeColor="text1"/>
+                <w:sz w:val="26"/>
+                <w:szCs w:val="26"/>
+              </w:rPr>
+              <w:t>phẩm“</w:t>
+            </w:r>
+            <w:proofErr w:type="gramEnd"/>
           </w:p>
         </w:tc>
         <w:tc>
@@ -14551,6 +14762,7 @@
                 <w:sz w:val="26"/>
                 <w:szCs w:val="26"/>
               </w:rPr>
+              <w:lastRenderedPageBreak/>
               <w:t xml:space="preserve">5. </w:t>
             </w:r>
             <w:r>
@@ -14645,7 +14857,29 @@
                 <w:sz w:val="26"/>
                 <w:szCs w:val="26"/>
               </w:rPr>
-              <w:t xml:space="preserve"> bấm vào nút  “Thêm”</w:t>
+              <w:t xml:space="preserve"> bấm vào </w:t>
+            </w:r>
+            <w:proofErr w:type="gramStart"/>
+            <w:r>
+              <w:rPr>
+                <w:rFonts w:ascii="Times New Roman" w:hAnsi="Times New Roman" w:cs="Times New Roman"/>
+                <w:b w:val="0"/>
+                <w:color w:val="000000" w:themeColor="text1"/>
+                <w:sz w:val="26"/>
+                <w:szCs w:val="26"/>
+              </w:rPr>
+              <w:t>nút  “</w:t>
+            </w:r>
+            <w:proofErr w:type="gramEnd"/>
+            <w:r>
+              <w:rPr>
+                <w:rFonts w:ascii="Times New Roman" w:hAnsi="Times New Roman" w:cs="Times New Roman"/>
+                <w:b w:val="0"/>
+                <w:color w:val="000000" w:themeColor="text1"/>
+                <w:sz w:val="26"/>
+                <w:szCs w:val="26"/>
+              </w:rPr>
+              <w:t>Thêm”</w:t>
             </w:r>
           </w:p>
         </w:tc>
@@ -14913,6 +15147,7 @@
           </w:p>
         </w:tc>
       </w:tr>
+      <w:bookmarkEnd w:id="8"/>
     </w:tbl>
     <w:p/>
     <w:p>
@@ -15008,6 +15243,7 @@
                 <w:szCs w:val="26"/>
               </w:rPr>
             </w:pPr>
+            <w:bookmarkStart w:id="9" w:name="_Hlk96785261"/>
             <w:r>
               <w:rPr>
                 <w:rFonts w:ascii="Times New Roman" w:hAnsi="Times New Roman" w:cs="Times New Roman"/>
@@ -15792,6 +16028,7 @@
           </w:p>
         </w:tc>
       </w:tr>
+      <w:bookmarkEnd w:id="9"/>
     </w:tbl>
     <w:p/>
     <w:p>
@@ -15905,6 +16142,7 @@
                 <w:szCs w:val="26"/>
               </w:rPr>
             </w:pPr>
+            <w:bookmarkStart w:id="10" w:name="_Hlk96784391"/>
             <w:r>
               <w:rPr>
                 <w:rFonts w:ascii="Times New Roman" w:hAnsi="Times New Roman" w:cs="Times New Roman"/>
@@ -16004,7 +16242,6 @@
                 <w:sz w:val="26"/>
                 <w:szCs w:val="26"/>
               </w:rPr>
-              <w:lastRenderedPageBreak/>
               <w:t>Tác nhân:</w:t>
             </w:r>
           </w:p>
@@ -16086,6 +16323,7 @@
                 <w:sz w:val="26"/>
                 <w:szCs w:val="26"/>
               </w:rPr>
+              <w:lastRenderedPageBreak/>
               <w:t>Điều kiện trước:</w:t>
             </w:r>
           </w:p>
@@ -16590,7 +16828,15 @@
               <w:jc w:val="left"/>
             </w:pPr>
             <w:r>
-              <w:t>4. Hệ thống hiển thị thông báo “Xác nhận có muốn xóa không ? ”</w:t>
+              <w:t xml:space="preserve">4. Hệ thống hiển thị thông báo “Xác nhận có muốn xóa </w:t>
+            </w:r>
+            <w:proofErr w:type="gramStart"/>
+            <w:r>
+              <w:t>không ?</w:t>
+            </w:r>
+            <w:proofErr w:type="gramEnd"/>
+            <w:r>
+              <w:t xml:space="preserve"> ”</w:t>
             </w:r>
           </w:p>
         </w:tc>
@@ -16914,6 +17160,7 @@
           </w:p>
         </w:tc>
       </w:tr>
+      <w:bookmarkEnd w:id="10"/>
       <w:tr>
         <w:trPr>
           <w:trHeight w:val="358"/>
@@ -17074,6 +17321,7 @@
                 <w:szCs w:val="26"/>
               </w:rPr>
             </w:pPr>
+            <w:bookmarkStart w:id="11" w:name="_Hlk96784745"/>
             <w:r>
               <w:rPr>
                 <w:rFonts w:ascii="Times New Roman" w:hAnsi="Times New Roman" w:cs="Times New Roman"/>
@@ -17835,8 +18083,92 @@
                 <w:sz w:val="26"/>
                 <w:szCs w:val="26"/>
               </w:rPr>
+              <w:t xml:space="preserve">5. </w:t>
+            </w:r>
+            <w:r>
+              <w:rPr>
+                <w:rFonts w:ascii="Times New Roman" w:hAnsi="Times New Roman" w:cs="Times New Roman"/>
+                <w:b w:val="0"/>
+                <w:color w:val="000000" w:themeColor="text1"/>
+                <w:sz w:val="26"/>
+                <w:szCs w:val="26"/>
+              </w:rPr>
+              <w:t>Quản trị viên</w:t>
+            </w:r>
+            <w:r>
+              <w:rPr>
+                <w:rFonts w:ascii="Times New Roman" w:hAnsi="Times New Roman" w:cs="Times New Roman"/>
+                <w:b w:val="0"/>
+                <w:color w:val="000000" w:themeColor="text1"/>
+                <w:sz w:val="26"/>
+                <w:szCs w:val="26"/>
+              </w:rPr>
+              <w:t xml:space="preserve"> nhập thông tin loại </w:t>
+            </w:r>
+            <w:r>
+              <w:rPr>
+                <w:rFonts w:ascii="Times New Roman" w:hAnsi="Times New Roman" w:cs="Times New Roman"/>
+                <w:b w:val="0"/>
+                <w:color w:val="000000" w:themeColor="text1"/>
+                <w:sz w:val="26"/>
+                <w:szCs w:val="26"/>
+              </w:rPr>
               <w:lastRenderedPageBreak/>
-              <w:t xml:space="preserve">5. </w:t>
+              <w:t>sản phẩm cần cập nhật</w:t>
+            </w:r>
+          </w:p>
+        </w:tc>
+        <w:tc>
+          <w:tcPr>
+            <w:tcW w:w="2873" w:type="pct"/>
+            <w:tcBorders>
+              <w:top w:val="single" w:sz="2" w:space="0" w:color="auto"/>
+              <w:left w:val="single" w:sz="2" w:space="0" w:color="auto"/>
+              <w:bottom w:val="single" w:sz="2" w:space="0" w:color="auto"/>
+              <w:right w:val="single" w:sz="2" w:space="0" w:color="auto"/>
+            </w:tcBorders>
+          </w:tcPr>
+          <w:p>
+            <w:pPr>
+              <w:ind w:firstLine="0"/>
+              <w:jc w:val="left"/>
+            </w:pPr>
+          </w:p>
+        </w:tc>
+      </w:tr>
+      <w:tr>
+        <w:tc>
+          <w:tcPr>
+            <w:tcW w:w="2127" w:type="pct"/>
+            <w:tcBorders>
+              <w:top w:val="single" w:sz="2" w:space="0" w:color="auto"/>
+              <w:left w:val="single" w:sz="2" w:space="0" w:color="auto"/>
+              <w:bottom w:val="single" w:sz="2" w:space="0" w:color="auto"/>
+              <w:right w:val="single" w:sz="2" w:space="0" w:color="auto"/>
+            </w:tcBorders>
+          </w:tcPr>
+          <w:p>
+            <w:pPr>
+              <w:pStyle w:val="TableHeader"/>
+              <w:ind w:firstLine="0"/>
+              <w:jc w:val="left"/>
+              <w:rPr>
+                <w:rFonts w:ascii="Times New Roman" w:hAnsi="Times New Roman" w:cs="Times New Roman"/>
+                <w:b w:val="0"/>
+                <w:color w:val="000000" w:themeColor="text1"/>
+                <w:sz w:val="26"/>
+                <w:szCs w:val="26"/>
+              </w:rPr>
+            </w:pPr>
+            <w:r>
+              <w:rPr>
+                <w:rFonts w:ascii="Times New Roman" w:hAnsi="Times New Roman" w:cs="Times New Roman"/>
+                <w:b w:val="0"/>
+                <w:color w:val="000000" w:themeColor="text1"/>
+                <w:sz w:val="26"/>
+                <w:szCs w:val="26"/>
+              </w:rPr>
+              <w:t xml:space="preserve">6. </w:t>
             </w:r>
             <w:r>
               <w:rPr>
@@ -17856,81 +18188,29 @@
                 <w:sz w:val="26"/>
                 <w:szCs w:val="26"/>
               </w:rPr>
-              <w:t xml:space="preserve"> nhập thông tin loại sản phẩm cần cập nhật</w:t>
-            </w:r>
-          </w:p>
-        </w:tc>
-        <w:tc>
-          <w:tcPr>
-            <w:tcW w:w="2873" w:type="pct"/>
-            <w:tcBorders>
-              <w:top w:val="single" w:sz="2" w:space="0" w:color="auto"/>
-              <w:left w:val="single" w:sz="2" w:space="0" w:color="auto"/>
-              <w:bottom w:val="single" w:sz="2" w:space="0" w:color="auto"/>
-              <w:right w:val="single" w:sz="2" w:space="0" w:color="auto"/>
-            </w:tcBorders>
-          </w:tcPr>
-          <w:p>
-            <w:pPr>
-              <w:ind w:firstLine="0"/>
-              <w:jc w:val="left"/>
-            </w:pPr>
-          </w:p>
-        </w:tc>
-      </w:tr>
-      <w:tr>
-        <w:tc>
-          <w:tcPr>
-            <w:tcW w:w="2127" w:type="pct"/>
-            <w:tcBorders>
-              <w:top w:val="single" w:sz="2" w:space="0" w:color="auto"/>
-              <w:left w:val="single" w:sz="2" w:space="0" w:color="auto"/>
-              <w:bottom w:val="single" w:sz="2" w:space="0" w:color="auto"/>
-              <w:right w:val="single" w:sz="2" w:space="0" w:color="auto"/>
-            </w:tcBorders>
-          </w:tcPr>
-          <w:p>
-            <w:pPr>
-              <w:pStyle w:val="TableHeader"/>
-              <w:ind w:firstLine="0"/>
-              <w:jc w:val="left"/>
-              <w:rPr>
-                <w:rFonts w:ascii="Times New Roman" w:hAnsi="Times New Roman" w:cs="Times New Roman"/>
-                <w:b w:val="0"/>
-                <w:color w:val="000000" w:themeColor="text1"/>
-                <w:sz w:val="26"/>
-                <w:szCs w:val="26"/>
-              </w:rPr>
-            </w:pPr>
-            <w:r>
-              <w:rPr>
-                <w:rFonts w:ascii="Times New Roman" w:hAnsi="Times New Roman" w:cs="Times New Roman"/>
-                <w:b w:val="0"/>
-                <w:color w:val="000000" w:themeColor="text1"/>
-                <w:sz w:val="26"/>
-                <w:szCs w:val="26"/>
-              </w:rPr>
-              <w:t xml:space="preserve">6. </w:t>
-            </w:r>
-            <w:r>
-              <w:rPr>
-                <w:rFonts w:ascii="Times New Roman" w:hAnsi="Times New Roman" w:cs="Times New Roman"/>
-                <w:b w:val="0"/>
-                <w:color w:val="000000" w:themeColor="text1"/>
-                <w:sz w:val="26"/>
-                <w:szCs w:val="26"/>
-              </w:rPr>
-              <w:t>Quản trị viên</w:t>
-            </w:r>
-            <w:r>
-              <w:rPr>
-                <w:rFonts w:ascii="Times New Roman" w:hAnsi="Times New Roman" w:cs="Times New Roman"/>
-                <w:b w:val="0"/>
-                <w:color w:val="000000" w:themeColor="text1"/>
-                <w:sz w:val="26"/>
-                <w:szCs w:val="26"/>
-              </w:rPr>
-              <w:t xml:space="preserve"> bấm vào nút  “Cập nhật”</w:t>
+              <w:t xml:space="preserve"> bấm vào </w:t>
+            </w:r>
+            <w:proofErr w:type="gramStart"/>
+            <w:r>
+              <w:rPr>
+                <w:rFonts w:ascii="Times New Roman" w:hAnsi="Times New Roman" w:cs="Times New Roman"/>
+                <w:b w:val="0"/>
+                <w:color w:val="000000" w:themeColor="text1"/>
+                <w:sz w:val="26"/>
+                <w:szCs w:val="26"/>
+              </w:rPr>
+              <w:t>nút  “</w:t>
+            </w:r>
+            <w:proofErr w:type="gramEnd"/>
+            <w:r>
+              <w:rPr>
+                <w:rFonts w:ascii="Times New Roman" w:hAnsi="Times New Roman" w:cs="Times New Roman"/>
+                <w:b w:val="0"/>
+                <w:color w:val="000000" w:themeColor="text1"/>
+                <w:sz w:val="26"/>
+                <w:szCs w:val="26"/>
+              </w:rPr>
+              <w:t>Cập nhật”</w:t>
             </w:r>
           </w:p>
         </w:tc>
@@ -18198,6 +18478,7 @@
           </w:p>
         </w:tc>
       </w:tr>
+      <w:bookmarkEnd w:id="11"/>
     </w:tbl>
     <w:p/>
     <w:p/>
@@ -18239,7 +18520,27 @@
           <w:szCs w:val="26"/>
         </w:rPr>
         <w:tab/>
-        <w:t xml:space="preserve">1.5.1.Usecase </w:t>
+        <w:t>1.5.</w:t>
+      </w:r>
+      <w:proofErr w:type="gramStart"/>
+      <w:r>
+        <w:rPr>
+          <w:rFonts w:ascii="Times New Roman" w:hAnsi="Times New Roman" w:cs="Times New Roman"/>
+          <w:color w:val="0D0D0D" w:themeColor="text1" w:themeTint="F2"/>
+          <w:sz w:val="26"/>
+          <w:szCs w:val="26"/>
+        </w:rPr>
+        <w:t>1.Usecase</w:t>
+      </w:r>
+      <w:proofErr w:type="gramEnd"/>
+      <w:r>
+        <w:rPr>
+          <w:rFonts w:ascii="Times New Roman" w:hAnsi="Times New Roman" w:cs="Times New Roman"/>
+          <w:color w:val="0D0D0D" w:themeColor="text1" w:themeTint="F2"/>
+          <w:sz w:val="26"/>
+          <w:szCs w:val="26"/>
+        </w:rPr>
+        <w:t xml:space="preserve"> </w:t>
       </w:r>
       <w:r>
         <w:rPr>
@@ -18306,6 +18607,7 @@
                 <w:szCs w:val="26"/>
               </w:rPr>
             </w:pPr>
+            <w:bookmarkStart w:id="12" w:name="_Hlk96784834"/>
             <w:r>
               <w:rPr>
                 <w:rFonts w:ascii="Times New Roman" w:hAnsi="Times New Roman" w:cs="Times New Roman"/>
@@ -19187,6 +19489,7 @@
           </w:p>
         </w:tc>
       </w:tr>
+      <w:bookmarkEnd w:id="12"/>
     </w:tbl>
     <w:p/>
     <w:p/>
@@ -19208,7 +19511,27 @@
           <w:szCs w:val="26"/>
         </w:rPr>
         <w:lastRenderedPageBreak/>
-        <w:t>1.5.2.Use case cập nhật trạng thái đơn hàng</w:t>
+        <w:t>1.5.</w:t>
+      </w:r>
+      <w:proofErr w:type="gramStart"/>
+      <w:r>
+        <w:rPr>
+          <w:rFonts w:ascii="Times New Roman" w:hAnsi="Times New Roman" w:cs="Times New Roman"/>
+          <w:color w:val="0D0D0D" w:themeColor="text1" w:themeTint="F2"/>
+          <w:sz w:val="26"/>
+          <w:szCs w:val="26"/>
+        </w:rPr>
+        <w:t>2.Use</w:t>
+      </w:r>
+      <w:proofErr w:type="gramEnd"/>
+      <w:r>
+        <w:rPr>
+          <w:rFonts w:ascii="Times New Roman" w:hAnsi="Times New Roman" w:cs="Times New Roman"/>
+          <w:color w:val="0D0D0D" w:themeColor="text1" w:themeTint="F2"/>
+          <w:sz w:val="26"/>
+          <w:szCs w:val="26"/>
+        </w:rPr>
+        <w:t xml:space="preserve"> case cập nhật trạng thái đơn hàng</w:t>
       </w:r>
     </w:p>
     <w:p/>
@@ -19257,6 +19580,7 @@
                 <w:szCs w:val="26"/>
               </w:rPr>
             </w:pPr>
+            <w:bookmarkStart w:id="13" w:name="_Hlk96785409"/>
             <w:r>
               <w:rPr>
                 <w:rFonts w:ascii="Times New Roman" w:hAnsi="Times New Roman" w:cs="Times New Roman"/>
@@ -19300,27 +19624,7 @@
                 <w:sz w:val="26"/>
                 <w:szCs w:val="26"/>
               </w:rPr>
-              <w:t xml:space="preserve">  Quản trị viên cập nhật </w:t>
-            </w:r>
-            <w:r>
-              <w:rPr>
-                <w:rFonts w:ascii="Times New Roman" w:hAnsi="Times New Roman"/>
-                <w:i w:val="0"/>
-                <w:color w:val="000000" w:themeColor="text1"/>
-                <w:sz w:val="26"/>
-                <w:szCs w:val="26"/>
-              </w:rPr>
-              <w:t>lại tình trạng đơn hàng</w:t>
-            </w:r>
-            <w:r>
-              <w:rPr>
-                <w:rFonts w:ascii="Times New Roman" w:hAnsi="Times New Roman"/>
-                <w:i w:val="0"/>
-                <w:color w:val="000000" w:themeColor="text1"/>
-                <w:sz w:val="26"/>
-                <w:szCs w:val="26"/>
-              </w:rPr>
-              <w:t xml:space="preserve"> </w:t>
+              <w:t xml:space="preserve">  Quản trị viên cập nhật lại tình trạng đơn hàng </w:t>
             </w:r>
           </w:p>
         </w:tc>
@@ -19858,6 +20162,9 @@
         </w:tc>
       </w:tr>
       <w:tr>
+        <w:trPr>
+          <w:trHeight w:val="819"/>
+        </w:trPr>
         <w:tc>
           <w:tcPr>
             <w:tcW w:w="2127" w:type="pct"/>
@@ -20002,7 +20309,29 @@
                 <w:sz w:val="26"/>
                 <w:szCs w:val="26"/>
               </w:rPr>
-              <w:t>6. Quản trị viên bấm vào nút  “Cập nhật”</w:t>
+              <w:t xml:space="preserve">6. Quản trị viên bấm vào </w:t>
+            </w:r>
+            <w:proofErr w:type="gramStart"/>
+            <w:r>
+              <w:rPr>
+                <w:rFonts w:ascii="Times New Roman" w:hAnsi="Times New Roman" w:cs="Times New Roman"/>
+                <w:b w:val="0"/>
+                <w:color w:val="000000" w:themeColor="text1"/>
+                <w:sz w:val="26"/>
+                <w:szCs w:val="26"/>
+              </w:rPr>
+              <w:t>nút  “</w:t>
+            </w:r>
+            <w:proofErr w:type="gramEnd"/>
+            <w:r>
+              <w:rPr>
+                <w:rFonts w:ascii="Times New Roman" w:hAnsi="Times New Roman" w:cs="Times New Roman"/>
+                <w:b w:val="0"/>
+                <w:color w:val="000000" w:themeColor="text1"/>
+                <w:sz w:val="26"/>
+                <w:szCs w:val="26"/>
+              </w:rPr>
+              <w:t>Cập nhật”</w:t>
             </w:r>
           </w:p>
         </w:tc>
@@ -20185,6 +20514,7 @@
           </w:p>
         </w:tc>
       </w:tr>
+      <w:bookmarkEnd w:id="13"/>
     </w:tbl>
     <w:p/>
     <w:p/>
@@ -20197,6 +20527,56 @@
     </w:sectPr>
   </w:body>
 </w:document>
+</file>
+
+<file path=word/endnotes.xml><?xml version="1.0" encoding="utf-8"?>
+<w:endnotes xmlns:wpc="http://schemas.microsoft.com/office/word/2010/wordprocessingCanvas" xmlns:cx="http://schemas.microsoft.com/office/drawing/2014/chartex" xmlns:cx1="http://schemas.microsoft.com/office/drawing/2015/9/8/chartex" xmlns:cx2="http://schemas.microsoft.com/office/drawing/2015/10/21/chartex" xmlns:cx3="http://schemas.microsoft.com/office/drawing/2016/5/9/chartex" xmlns:cx4="http://schemas.microsoft.com/office/drawing/2016/5/10/chartex" xmlns:cx5="http://schemas.microsoft.com/office/drawing/2016/5/11/chartex" xmlns:cx6="http://schemas.microsoft.com/office/drawing/2016/5/12/chartex" xmlns:cx7="http://schemas.microsoft.com/office/drawing/2016/5/13/chartex" xmlns:cx8="http://schemas.microsoft.com/office/drawing/2016/5/14/chartex" xmlns:mc="http://schemas.openxmlformats.org/markup-compatibility/2006" xmlns:aink="http://schemas.microsoft.com/office/drawing/2016/ink" xmlns:am3d="http://schemas.microsoft.com/office/drawing/2017/model3d" xmlns:o="urn:schemas-microsoft-com:office:office" xmlns:r="http://schemas.openxmlformats.org/officeDocument/2006/relationships" xmlns:m="http://schemas.openxmlformats.org/officeDocument/2006/math" xmlns:v="urn:schemas-microsoft-com:vml" xmlns:wp14="http://schemas.microsoft.com/office/word/2010/wordprocessingDrawing" xmlns:wp="http://schemas.openxmlformats.org/drawingml/2006/wordprocessingDrawing" xmlns:w10="urn:schemas-microsoft-com:office:word" xmlns:w="http://schemas.openxmlformats.org/wordprocessingml/2006/main" xmlns:w14="http://schemas.microsoft.com/office/word/2010/wordml" xmlns:w15="http://schemas.microsoft.com/office/word/2012/wordml" xmlns:w16cex="http://schemas.microsoft.com/office/word/2018/wordml/cex" xmlns:w16cid="http://schemas.microsoft.com/office/word/2016/wordml/cid" xmlns:w16="http://schemas.microsoft.com/office/word/2018/wordml" xmlns:w16sdtdh="http://schemas.microsoft.com/office/word/2020/wordml/sdtdatahash" xmlns:w16se="http://schemas.microsoft.com/office/word/2015/wordml/symex" xmlns:wpg="http://schemas.microsoft.com/office/word/2010/wordprocessingGroup" xmlns:wpi="http://schemas.microsoft.com/office/word/2010/wordprocessingInk" xmlns:wne="http://schemas.microsoft.com/office/word/2006/wordml" xmlns:wps="http://schemas.microsoft.com/office/word/2010/wordprocessingShape" mc:Ignorable="w14 w15 w16se w16cid w16 w16cex w16sdtdh wp14">
+  <w:endnote w:type="separator" w:id="-1">
+    <w:p>
+      <w:pPr>
+        <w:spacing w:after="0" w:line="240" w:lineRule="auto"/>
+      </w:pPr>
+      <w:r>
+        <w:separator/>
+      </w:r>
+    </w:p>
+  </w:endnote>
+  <w:endnote w:type="continuationSeparator" w:id="0">
+    <w:p>
+      <w:pPr>
+        <w:spacing w:after="0" w:line="240" w:lineRule="auto"/>
+      </w:pPr>
+      <w:r>
+        <w:continuationSeparator/>
+      </w:r>
+    </w:p>
+  </w:endnote>
+</w:endnotes>
+</file>
+
+<file path=word/footnotes.xml><?xml version="1.0" encoding="utf-8"?>
+<w:footnotes xmlns:wpc="http://schemas.microsoft.com/office/word/2010/wordprocessingCanvas" xmlns:cx="http://schemas.microsoft.com/office/drawing/2014/chartex" xmlns:cx1="http://schemas.microsoft.com/office/drawing/2015/9/8/chartex" xmlns:cx2="http://schemas.microsoft.com/office/drawing/2015/10/21/chartex" xmlns:cx3="http://schemas.microsoft.com/office/drawing/2016/5/9/chartex" xmlns:cx4="http://schemas.microsoft.com/office/drawing/2016/5/10/chartex" xmlns:cx5="http://schemas.microsoft.com/office/drawing/2016/5/11/chartex" xmlns:cx6="http://schemas.microsoft.com/office/drawing/2016/5/12/chartex" xmlns:cx7="http://schemas.microsoft.com/office/drawing/2016/5/13/chartex" xmlns:cx8="http://schemas.microsoft.com/office/drawing/2016/5/14/chartex" xmlns:mc="http://schemas.openxmlformats.org/markup-compatibility/2006" xmlns:aink="http://schemas.microsoft.com/office/drawing/2016/ink" xmlns:am3d="http://schemas.microsoft.com/office/drawing/2017/model3d" xmlns:o="urn:schemas-microsoft-com:office:office" xmlns:r="http://schemas.openxmlformats.org/officeDocument/2006/relationships" xmlns:m="http://schemas.openxmlformats.org/officeDocument/2006/math" xmlns:v="urn:schemas-microsoft-com:vml" xmlns:wp14="http://schemas.microsoft.com/office/word/2010/wordprocessingDrawing" xmlns:wp="http://schemas.openxmlformats.org/drawingml/2006/wordprocessingDrawing" xmlns:w10="urn:schemas-microsoft-com:office:word" xmlns:w="http://schemas.openxmlformats.org/wordprocessingml/2006/main" xmlns:w14="http://schemas.microsoft.com/office/word/2010/wordml" xmlns:w15="http://schemas.microsoft.com/office/word/2012/wordml" xmlns:w16cex="http://schemas.microsoft.com/office/word/2018/wordml/cex" xmlns:w16cid="http://schemas.microsoft.com/office/word/2016/wordml/cid" xmlns:w16="http://schemas.microsoft.com/office/word/2018/wordml" xmlns:w16sdtdh="http://schemas.microsoft.com/office/word/2020/wordml/sdtdatahash" xmlns:w16se="http://schemas.microsoft.com/office/word/2015/wordml/symex" xmlns:wpg="http://schemas.microsoft.com/office/word/2010/wordprocessingGroup" xmlns:wpi="http://schemas.microsoft.com/office/word/2010/wordprocessingInk" xmlns:wne="http://schemas.microsoft.com/office/word/2006/wordml" xmlns:wps="http://schemas.microsoft.com/office/word/2010/wordprocessingShape" mc:Ignorable="w14 w15 w16se w16cid w16 w16cex w16sdtdh wp14">
+  <w:footnote w:type="separator" w:id="-1">
+    <w:p>
+      <w:pPr>
+        <w:spacing w:after="0" w:line="240" w:lineRule="auto"/>
+      </w:pPr>
+      <w:r>
+        <w:separator/>
+      </w:r>
+    </w:p>
+  </w:footnote>
+  <w:footnote w:type="continuationSeparator" w:id="0">
+    <w:p>
+      <w:pPr>
+        <w:spacing w:after="0" w:line="240" w:lineRule="auto"/>
+      </w:pPr>
+      <w:r>
+        <w:continuationSeparator/>
+      </w:r>
+    </w:p>
+  </w:footnote>
+</w:footnotes>
 </file>
 
 <file path=word/numbering.xml><?xml version="1.0" encoding="utf-8"?>
@@ -21466,6 +21846,50 @@
       <w:szCs w:val="24"/>
     </w:rPr>
   </w:style>
+  <w:style w:type="paragraph" w:styleId="Header">
+    <w:name w:val="header"/>
+    <w:basedOn w:val="Normal"/>
+    <w:link w:val="HeaderChar"/>
+    <w:uiPriority w:val="99"/>
+    <w:unhideWhenUsed/>
+    <w:rsid w:val="002C2204"/>
+    <w:pPr>
+      <w:tabs>
+        <w:tab w:val="center" w:pos="4680"/>
+        <w:tab w:val="right" w:pos="9360"/>
+      </w:tabs>
+      <w:spacing w:after="0" w:line="240" w:lineRule="auto"/>
+    </w:pPr>
+  </w:style>
+  <w:style w:type="character" w:customStyle="1" w:styleId="HeaderChar">
+    <w:name w:val="Header Char"/>
+    <w:basedOn w:val="DefaultParagraphFont"/>
+    <w:link w:val="Header"/>
+    <w:uiPriority w:val="99"/>
+    <w:rsid w:val="002C2204"/>
+  </w:style>
+  <w:style w:type="paragraph" w:styleId="Footer">
+    <w:name w:val="footer"/>
+    <w:basedOn w:val="Normal"/>
+    <w:link w:val="FooterChar"/>
+    <w:uiPriority w:val="99"/>
+    <w:unhideWhenUsed/>
+    <w:rsid w:val="002C2204"/>
+    <w:pPr>
+      <w:tabs>
+        <w:tab w:val="center" w:pos="4680"/>
+        <w:tab w:val="right" w:pos="9360"/>
+      </w:tabs>
+      <w:spacing w:after="0" w:line="240" w:lineRule="auto"/>
+    </w:pPr>
+  </w:style>
+  <w:style w:type="character" w:customStyle="1" w:styleId="FooterChar">
+    <w:name w:val="Footer Char"/>
+    <w:basedOn w:val="DefaultParagraphFont"/>
+    <w:link w:val="Footer"/>
+    <w:uiPriority w:val="99"/>
+    <w:rsid w:val="002C2204"/>
+  </w:style>
 </w:styles>
 </file>
 

</xml_diff>